<commit_message>
Bite chance, weapon drop of zombie after arm loss
</commit_message>
<xml_diff>
--- a/design-docs/Implementation Details.docx
+++ b/design-docs/Implementation Details.docx
@@ -48,14 +48,7 @@
           <w:sz w:val="20"/>
           <w:szCs w:val="20"/>
         </w:rPr>
-        <w:t>Therefore</w:t>
-      </w:r>
-      <w:r>
-        <w:rPr>
-          <w:sz w:val="20"/>
-          <w:szCs w:val="20"/>
-        </w:rPr>
-        <w:t>, this document was written by collaborating on Google Docs. The link to the google doc is as follows and a complete version history can be found therein.</w:t>
+        <w:t>Therefore, this document was written by collaborating on Google Docs. The link to the google doc is as follows and a complete version history can be found therein.</w:t>
       </w:r>
     </w:p>
     <w:p>
@@ -85,14 +78,7 @@
           <w:sz w:val="20"/>
           <w:szCs w:val="20"/>
         </w:rPr>
-        <w:t>This document is t</w:t>
-      </w:r>
-      <w:r>
-        <w:rPr>
-          <w:sz w:val="20"/>
-          <w:szCs w:val="20"/>
-        </w:rPr>
-        <w:t>o be the basis for the Design Rationale.</w:t>
+        <w:t>This document is to be the basis for the Design Rationale.</w:t>
       </w:r>
     </w:p>
     <w:p>
@@ -413,10 +399,14 @@
                 <w:right w:val="nil"/>
                 <w:between w:val="nil"/>
               </w:pBdr>
+              <w:rPr>
+                <w:highlight w:val="yellow"/>
+              </w:rPr>
             </w:pPr>
             <w:r>
               <w:rPr>
                 <w:color w:val="000000"/>
+                <w:highlight w:val="yellow"/>
               </w:rPr>
               <w:t>Zombie picks up weapon if weapon is near (at location)</w:t>
             </w:r>
@@ -429,16 +419,28 @@
                 <w:numId w:val="1"/>
               </w:numPr>
               <w:spacing w:before="240" w:after="240"/>
-            </w:pPr>
-            <w:r>
+              <w:rPr>
+                <w:highlight w:val="yellow"/>
+              </w:rPr>
+            </w:pPr>
+            <w:r>
+              <w:rPr>
+                <w:highlight w:val="yellow"/>
+              </w:rPr>
               <w:t xml:space="preserve">If zombie picks up a </w:t>
             </w:r>
             <w:proofErr w:type="gramStart"/>
             <w:r>
+              <w:rPr>
+                <w:highlight w:val="yellow"/>
+              </w:rPr>
               <w:t>weapon</w:t>
             </w:r>
             <w:proofErr w:type="gramEnd"/>
             <w:r>
+              <w:rPr>
+                <w:highlight w:val="yellow"/>
+              </w:rPr>
               <w:t xml:space="preserve"> then punching will not be an option</w:t>
             </w:r>
           </w:p>
@@ -450,8 +452,14 @@
                 <w:numId w:val="1"/>
               </w:numPr>
               <w:spacing w:before="240" w:after="240"/>
-            </w:pPr>
-            <w:r>
+              <w:rPr>
+                <w:highlight w:val="yellow"/>
+              </w:rPr>
+            </w:pPr>
+            <w:r>
+              <w:rPr>
+                <w:highlight w:val="yellow"/>
+              </w:rPr>
               <w:t>zombies can only pick one weapon</w:t>
             </w:r>
           </w:p>
@@ -473,15 +481,20 @@
             <w:r>
               <w:rPr>
                 <w:color w:val="000000"/>
+                <w:highlight w:val="yellow"/>
               </w:rPr>
               <w:t>If arm lost greater chance of biting a</w:t>
             </w:r>
             <w:r>
+              <w:rPr>
+                <w:highlight w:val="yellow"/>
+              </w:rPr>
               <w:t>nd a 50% chance of dropping the weapon(</w:t>
             </w:r>
             <w:r>
               <w:rPr>
                 <w:b/>
+                <w:highlight w:val="yellow"/>
               </w:rPr>
               <w:t>Dropping weapon)  ---&gt; Related to limb dropping, which is below</w:t>
             </w:r>
@@ -520,13 +533,7 @@
               <w:rPr>
                 <w:highlight w:val="yellow"/>
               </w:rPr>
-              <w:t>Zom</w:t>
-            </w:r>
-            <w:r>
-              <w:rPr>
-                <w:highlight w:val="yellow"/>
-              </w:rPr>
-              <w:t xml:space="preserve">bie saying </w:t>
+              <w:t xml:space="preserve">Zombie saying </w:t>
             </w:r>
             <w:proofErr w:type="spellStart"/>
             <w:r>
@@ -562,7 +569,15 @@
             </w:r>
           </w:p>
           <w:p>
-            <w:r>
+            <w:pPr>
+              <w:rPr>
+                <w:highlight w:val="yellow"/>
+              </w:rPr>
+            </w:pPr>
+            <w:r>
+              <w:rPr>
+                <w:highlight w:val="yellow"/>
+              </w:rPr>
               <w:t xml:space="preserve">If one arm lost, </w:t>
             </w:r>
           </w:p>
@@ -581,10 +596,14 @@
               </w:pBdr>
               <w:spacing w:line="259" w:lineRule="auto"/>
               <w:ind w:left="1080"/>
+              <w:rPr>
+                <w:highlight w:val="yellow"/>
+              </w:rPr>
             </w:pPr>
             <w:r>
               <w:rPr>
                 <w:color w:val="000000"/>
+                <w:highlight w:val="yellow"/>
               </w:rPr>
               <w:t>punching probability halved</w:t>
             </w:r>
@@ -604,10 +623,14 @@
               </w:pBdr>
               <w:spacing w:line="259" w:lineRule="auto"/>
               <w:ind w:left="1080"/>
+              <w:rPr>
+                <w:highlight w:val="yellow"/>
+              </w:rPr>
             </w:pPr>
             <w:r>
               <w:rPr>
                 <w:color w:val="000000"/>
+                <w:highlight w:val="yellow"/>
               </w:rPr>
               <w:t>50% chance of dropping weapon</w:t>
             </w:r>
@@ -630,6 +653,7 @@
             <w:r>
               <w:rPr>
                 <w:color w:val="000000"/>
+                <w:highlight w:val="yellow"/>
               </w:rPr>
               <w:t>If both arms lost, weapon dropped</w:t>
             </w:r>
@@ -674,6 +698,7 @@
             <w:r>
               <w:rPr>
                 <w:color w:val="000000"/>
+                <w:highlight w:val="yellow"/>
               </w:rPr>
               <w:t>If both legs lost, can still bite and punch</w:t>
             </w:r>
@@ -832,10 +857,7 @@
           <w:p/>
           <w:p>
             <w:r>
-              <w:t xml:space="preserve">Based on arm </w:t>
-            </w:r>
-            <w:r>
-              <w:t>limb count, modify probabilities. In the method that detaches arms and legs, pass in location details. Drop weapons accordingly (Similar to code in attack action)</w:t>
+              <w:t>Based on arm limb count, modify probabilities. In the method that detaches arms and legs, pass in location details. Drop weapons accordingly (Similar to code in attack action)</w:t>
             </w:r>
           </w:p>
           <w:p>
@@ -1371,10 +1393,7 @@
             </w:r>
             <w:proofErr w:type="gramEnd"/>
             <w:r>
-              <w:t xml:space="preserve"> the human’s ca</w:t>
-            </w:r>
-            <w:r>
-              <w:t xml:space="preserve">pability is DEAD. Facilitate transformation(UNDEAD) after specified turns </w:t>
+              <w:t xml:space="preserve"> the human’s capability is DEAD. Facilitate transformation(UNDEAD) after specified turns </w:t>
             </w:r>
           </w:p>
           <w:p>
@@ -1433,10 +1452,7 @@
             </w:r>
             <w:proofErr w:type="spellStart"/>
             <w:r>
-              <w:t>so</w:t>
-            </w:r>
-            <w:r>
-              <w:t>wCrop</w:t>
+              <w:t>sowCrop</w:t>
             </w:r>
             <w:proofErr w:type="spellEnd"/>
             <w:r>
@@ -1468,10 +1484,7 @@
             </w:r>
             <w:proofErr w:type="spellEnd"/>
             <w:r>
-              <w:t>(item/crop?) :</w:t>
-            </w:r>
-            <w:r>
-              <w:t xml:space="preserve"> Will enable ticking, in a crop class</w:t>
+              <w:t>(item/crop?) : Will enable ticking, in a crop class</w:t>
             </w:r>
           </w:p>
           <w:p/>
@@ -1536,10 +1549,7 @@
           </w:p>
           <w:p>
             <w:r>
-              <w:t>Upon harvest, create harvested crops class, inheriting from portable items and add items to l</w:t>
-            </w:r>
-            <w:r>
-              <w:t>ocation. Also remove item from crop(Or just change portability of crop instead)</w:t>
+              <w:t>Upon harvest, create harvested crops class, inheriting from portable items and add items to location. Also remove item from crop(Or just change portability of crop instead)</w:t>
             </w:r>
           </w:p>
           <w:p/>
@@ -1571,10 +1581,7 @@
             </w:r>
             <w:proofErr w:type="gramEnd"/>
             <w:r>
-              <w:t xml:space="preserve"> health is fu</w:t>
-            </w:r>
-            <w:r>
-              <w:t>ll?)  ----&gt; Have a method for this</w:t>
+              <w:t xml:space="preserve"> health is full?)  ----&gt; Have a method for this</w:t>
             </w:r>
           </w:p>
           <w:p/>
@@ -1812,10 +1819,7 @@
           </w:p>
           <w:p>
             <w:r>
-              <w:t>Once th</w:t>
-            </w:r>
-            <w:r>
-              <w:t>e user selects the menu option. The execute method of the craft action class is called.</w:t>
+              <w:t>Once the user selects the menu option. The execute method of the craft action class is called.</w:t>
             </w:r>
           </w:p>
           <w:p>
@@ -1828,10 +1832,7 @@
           <w:p/>
           <w:p>
             <w:r>
-              <w:t>HashMap for arms, legs (Is t</w:t>
-            </w:r>
-            <w:r>
-              <w:t xml:space="preserve">his </w:t>
+              <w:t xml:space="preserve">HashMap for arms, legs (Is this </w:t>
             </w:r>
             <w:proofErr w:type="gramStart"/>
             <w:r>
@@ -1863,10 +1864,7 @@
             </w:r>
             <w:proofErr w:type="spellStart"/>
             <w:r>
-              <w:t>C</w:t>
-            </w:r>
-            <w:r>
-              <w:t>raftAction</w:t>
+              <w:t>CraftAction</w:t>
             </w:r>
             <w:proofErr w:type="spellEnd"/>
             <w:r>
@@ -1900,10 +1898,7 @@
             </w:r>
             <w:proofErr w:type="gramEnd"/>
             <w:r>
-              <w:t xml:space="preserve"> to craft the item, should no</w:t>
-            </w:r>
-            <w:r>
-              <w:t>w be visible.</w:t>
+              <w:t xml:space="preserve"> to craft the item, should now be visible.</w:t>
             </w:r>
           </w:p>
         </w:tc>

</xml_diff>